<commit_message>
Add Introduction to Dapper and Repository Pattern Framework in MVC word document
</commit_message>
<xml_diff>
--- a/Dapper and Repository Pattern in MVC框架介绍.docx
+++ b/Dapper and Repository Pattern in MVC框架介绍.docx
@@ -5,9 +5,6 @@
     <w:p>
       <w:pPr>
         <w:pStyle w:val="a3"/>
-        <w:rPr>
-          <w:rFonts w:hint="eastAsia"/>
-        </w:rPr>
       </w:pPr>
       <w:r>
         <w:t>Dapper and Repository Pattern in MVC</w:t>
@@ -27,9 +24,6 @@
           <w:numId w:val="1"/>
         </w:numPr>
         <w:ind w:firstLineChars="0"/>
-        <w:rPr>
-          <w:rFonts w:hint="eastAsia"/>
-        </w:rPr>
       </w:pPr>
       <w:r>
         <w:rPr>
@@ -42,9 +36,6 @@
       <w:pPr>
         <w:pStyle w:val="a4"/>
         <w:ind w:left="360" w:firstLineChars="0" w:firstLine="0"/>
-        <w:rPr>
-          <w:rFonts w:hint="eastAsia"/>
-        </w:rPr>
       </w:pPr>
       <w:r>
         <w:rPr>
@@ -152,7 +143,7 @@
         <w:rPr>
           <w:rFonts w:hint="eastAsia"/>
         </w:rPr>
-        <w:t>autoface</w:t>
+        <w:t>autofac</w:t>
       </w:r>
       <w:r>
         <w:rPr>
@@ -196,7 +187,6 @@
         <w:pStyle w:val="a4"/>
         <w:ind w:left="360" w:firstLineChars="0" w:firstLine="0"/>
         <w:rPr>
-          <w:rFonts w:hint="eastAsia"/>
           <w:color w:val="FF0000"/>
         </w:rPr>
       </w:pPr>
@@ -263,13 +253,7 @@
         <w:t>文件</w:t>
       </w:r>
     </w:p>
-    <w:p>
-      <w:pPr>
-        <w:rPr>
-          <w:rFonts w:hint="eastAsia"/>
-        </w:rPr>
-      </w:pPr>
-    </w:p>
+    <w:p/>
     <w:p>
       <w:pPr>
         <w:pStyle w:val="a4"/>
@@ -278,9 +262,6 @@
           <w:numId w:val="1"/>
         </w:numPr>
         <w:ind w:firstLineChars="0"/>
-        <w:rPr>
-          <w:rFonts w:hint="eastAsia"/>
-        </w:rPr>
       </w:pPr>
       <w:r>
         <w:rPr>
@@ -293,9 +274,6 @@
       <w:pPr>
         <w:pStyle w:val="a4"/>
         <w:ind w:left="360" w:firstLineChars="0" w:firstLine="0"/>
-        <w:rPr>
-          <w:rFonts w:hint="eastAsia"/>
-        </w:rPr>
       </w:pPr>
       <w:r>
         <w:rPr>
@@ -321,7 +299,7 @@
         </w:rPr>
         <w:t>：</w:t>
       </w:r>
-      <w:hyperlink r:id="rId5" w:tgtFrame="_blank" w:history="1">
+      <w:hyperlink r:id="rId7" w:tgtFrame="_blank" w:history="1">
         <w:r>
           <w:rPr>
             <w:rStyle w:val="a5"/>
@@ -338,9 +316,6 @@
       <w:pPr>
         <w:pStyle w:val="a4"/>
         <w:ind w:left="360" w:firstLineChars="0" w:firstLine="0"/>
-        <w:rPr>
-          <w:rFonts w:hint="eastAsia"/>
-        </w:rPr>
       </w:pPr>
       <w:r>
         <w:rPr>
@@ -493,7 +468,7 @@
         <w:spacing w:before="125" w:beforeAutospacing="0" w:after="125" w:afterAutospacing="0"/>
         <w:ind w:firstLineChars="200" w:firstLine="360"/>
         <w:rPr>
-          <w:rFonts w:ascii="Tahoma" w:hAnsi="Tahoma" w:cs="Tahoma" w:hint="eastAsia"/>
+          <w:rFonts w:ascii="Tahoma" w:hAnsi="Tahoma" w:cs="Tahoma"/>
           <w:color w:val="393939"/>
           <w:sz w:val="18"/>
           <w:szCs w:val="18"/>
@@ -523,7 +498,7 @@
         <w:pStyle w:val="a6"/>
         <w:spacing w:before="125" w:beforeAutospacing="0" w:after="125" w:afterAutospacing="0"/>
         <w:rPr>
-          <w:rFonts w:ascii="Tahoma" w:hAnsi="Tahoma" w:cs="Tahoma" w:hint="eastAsia"/>
+          <w:rFonts w:ascii="Tahoma" w:hAnsi="Tahoma" w:cs="Tahoma"/>
           <w:color w:val="393939"/>
           <w:sz w:val="18"/>
           <w:szCs w:val="18"/>
@@ -539,7 +514,7 @@
         </w:numPr>
         <w:spacing w:before="125" w:beforeAutospacing="0" w:after="125" w:afterAutospacing="0"/>
         <w:rPr>
-          <w:rFonts w:ascii="Tahoma" w:hAnsi="Tahoma" w:cs="Tahoma" w:hint="eastAsia"/>
+          <w:rFonts w:ascii="Tahoma" w:hAnsi="Tahoma" w:cs="Tahoma"/>
           <w:color w:val="393939"/>
           <w:sz w:val="18"/>
           <w:szCs w:val="18"/>
@@ -561,7 +536,7 @@
         <w:spacing w:before="125" w:beforeAutospacing="0" w:after="125" w:afterAutospacing="0"/>
         <w:ind w:left="360"/>
         <w:rPr>
-          <w:rFonts w:ascii="Tahoma" w:hAnsi="Tahoma" w:cs="Tahoma" w:hint="eastAsia"/>
+          <w:rFonts w:ascii="Tahoma" w:hAnsi="Tahoma" w:cs="Tahoma"/>
           <w:color w:val="393939"/>
           <w:sz w:val="18"/>
           <w:szCs w:val="18"/>
@@ -591,7 +566,7 @@
                     <pic:cNvPicPr/>
                   </pic:nvPicPr>
                   <pic:blipFill>
-                    <a:blip r:embed="rId6"/>
+                    <a:blip r:embed="rId8"/>
                     <a:stretch>
                       <a:fillRect/>
                     </a:stretch>
@@ -618,7 +593,7 @@
         <w:spacing w:before="125" w:beforeAutospacing="0" w:after="125" w:afterAutospacing="0"/>
         <w:ind w:left="360"/>
         <w:rPr>
-          <w:rFonts w:ascii="Tahoma" w:hAnsi="Tahoma" w:cs="Tahoma" w:hint="eastAsia"/>
+          <w:rFonts w:ascii="Tahoma" w:hAnsi="Tahoma" w:cs="Tahoma"/>
           <w:color w:val="393939"/>
           <w:sz w:val="18"/>
           <w:szCs w:val="18"/>
@@ -703,7 +678,7 @@
         <w:spacing w:before="125" w:beforeAutospacing="0" w:after="125" w:afterAutospacing="0"/>
         <w:ind w:left="360"/>
         <w:rPr>
-          <w:rFonts w:ascii="Tahoma" w:hAnsi="Tahoma" w:cs="Tahoma" w:hint="eastAsia"/>
+          <w:rFonts w:ascii="Tahoma" w:hAnsi="Tahoma" w:cs="Tahoma"/>
           <w:color w:val="393939"/>
           <w:sz w:val="18"/>
           <w:szCs w:val="18"/>
@@ -779,7 +754,7 @@
         <w:spacing w:before="125" w:beforeAutospacing="0" w:after="125" w:afterAutospacing="0"/>
         <w:ind w:left="360"/>
         <w:rPr>
-          <w:rFonts w:ascii="Tahoma" w:hAnsi="Tahoma" w:cs="Tahoma" w:hint="eastAsia"/>
+          <w:rFonts w:ascii="Tahoma" w:hAnsi="Tahoma" w:cs="Tahoma"/>
           <w:color w:val="393939"/>
           <w:sz w:val="18"/>
           <w:szCs w:val="18"/>
@@ -954,7 +929,7 @@
         <w:spacing w:before="125" w:beforeAutospacing="0" w:after="125" w:afterAutospacing="0"/>
         <w:ind w:left="360"/>
         <w:rPr>
-          <w:rFonts w:ascii="Tahoma" w:hAnsi="Tahoma" w:cs="Tahoma" w:hint="eastAsia"/>
+          <w:rFonts w:ascii="Tahoma" w:hAnsi="Tahoma" w:cs="Tahoma"/>
           <w:color w:val="393939"/>
           <w:sz w:val="18"/>
           <w:szCs w:val="18"/>
@@ -1030,7 +1005,7 @@
         <w:spacing w:before="125" w:beforeAutospacing="0" w:after="125" w:afterAutospacing="0"/>
         <w:ind w:left="360"/>
         <w:rPr>
-          <w:rFonts w:ascii="Tahoma" w:hAnsi="Tahoma" w:cs="Tahoma" w:hint="eastAsia"/>
+          <w:rFonts w:ascii="Tahoma" w:hAnsi="Tahoma" w:cs="Tahoma"/>
           <w:color w:val="393939"/>
           <w:sz w:val="18"/>
           <w:szCs w:val="18"/>
@@ -1089,7 +1064,7 @@
         <w:spacing w:before="125" w:beforeAutospacing="0" w:after="125" w:afterAutospacing="0"/>
         <w:ind w:left="360"/>
         <w:rPr>
-          <w:rFonts w:ascii="Tahoma" w:hAnsi="Tahoma" w:cs="Tahoma" w:hint="eastAsia"/>
+          <w:rFonts w:ascii="Tahoma" w:hAnsi="Tahoma" w:cs="Tahoma"/>
           <w:color w:val="393939"/>
           <w:sz w:val="18"/>
           <w:szCs w:val="18"/>
@@ -1191,7 +1166,7 @@
         <w:pStyle w:val="a6"/>
         <w:spacing w:before="125" w:beforeAutospacing="0" w:after="125" w:afterAutospacing="0"/>
         <w:rPr>
-          <w:rFonts w:ascii="Tahoma" w:hAnsi="Tahoma" w:cs="Tahoma" w:hint="eastAsia"/>
+          <w:rFonts w:ascii="Tahoma" w:hAnsi="Tahoma" w:cs="Tahoma"/>
           <w:color w:val="393939"/>
           <w:sz w:val="18"/>
           <w:szCs w:val="18"/>
@@ -1207,29 +1182,20 @@
         </w:numPr>
         <w:spacing w:before="125" w:beforeAutospacing="0" w:after="125" w:afterAutospacing="0"/>
         <w:rPr>
-          <w:rFonts w:ascii="Tahoma" w:hAnsi="Tahoma" w:cs="Tahoma" w:hint="eastAsia"/>
-          <w:color w:val="393939"/>
-          <w:sz w:val="18"/>
-          <w:szCs w:val="18"/>
-        </w:rPr>
-      </w:pPr>
-      <w:r>
-        <w:rPr>
-          <w:rFonts w:ascii="Tahoma" w:hAnsi="Tahoma" w:cs="Tahoma" w:hint="eastAsia"/>
-          <w:color w:val="393939"/>
-          <w:sz w:val="18"/>
-          <w:szCs w:val="18"/>
-        </w:rPr>
-        <w:t>缓存设计</w:t>
-      </w:r>
-      <w:r>
-        <w:rPr>
-          <w:rFonts w:ascii="Tahoma" w:hAnsi="Tahoma" w:cs="Tahoma" w:hint="eastAsia"/>
-          <w:color w:val="393939"/>
-          <w:sz w:val="18"/>
-          <w:szCs w:val="18"/>
-        </w:rPr>
-        <w:t>redis</w:t>
+          <w:rFonts w:ascii="Tahoma" w:hAnsi="Tahoma" w:cs="Tahoma"/>
+          <w:color w:val="393939"/>
+          <w:sz w:val="18"/>
+          <w:szCs w:val="18"/>
+        </w:rPr>
+      </w:pPr>
+      <w:r>
+        <w:rPr>
+          <w:rFonts w:ascii="Tahoma" w:hAnsi="Tahoma" w:cs="Tahoma" w:hint="eastAsia"/>
+          <w:color w:val="393939"/>
+          <w:sz w:val="18"/>
+          <w:szCs w:val="18"/>
+        </w:rPr>
+        <w:t xml:space="preserve"> </w:t>
       </w:r>
     </w:p>
     <w:p>
@@ -1238,7 +1204,7 @@
         <w:spacing w:before="125" w:beforeAutospacing="0" w:after="125" w:afterAutospacing="0"/>
         <w:ind w:left="360"/>
         <w:rPr>
-          <w:rFonts w:ascii="Tahoma" w:hAnsi="Tahoma" w:cs="Tahoma" w:hint="eastAsia"/>
+          <w:rFonts w:ascii="Tahoma" w:hAnsi="Tahoma" w:cs="Tahoma"/>
           <w:color w:val="393939"/>
           <w:sz w:val="18"/>
           <w:szCs w:val="18"/>
@@ -1386,7 +1352,7 @@
         <w:pStyle w:val="a6"/>
         <w:spacing w:before="125" w:beforeAutospacing="0" w:after="125" w:afterAutospacing="0"/>
         <w:rPr>
-          <w:rFonts w:ascii="Tahoma" w:hAnsi="Tahoma" w:cs="Tahoma" w:hint="eastAsia"/>
+          <w:rFonts w:ascii="Tahoma" w:hAnsi="Tahoma" w:cs="Tahoma"/>
           <w:color w:val="393939"/>
           <w:sz w:val="18"/>
           <w:szCs w:val="18"/>
@@ -1402,7 +1368,7 @@
         </w:numPr>
         <w:spacing w:before="125" w:beforeAutospacing="0" w:after="125" w:afterAutospacing="0"/>
         <w:rPr>
-          <w:rFonts w:ascii="Tahoma" w:hAnsi="Tahoma" w:cs="Tahoma" w:hint="eastAsia"/>
+          <w:rFonts w:ascii="Tahoma" w:hAnsi="Tahoma" w:cs="Tahoma"/>
           <w:color w:val="393939"/>
           <w:sz w:val="18"/>
           <w:szCs w:val="18"/>
@@ -1433,7 +1399,7 @@
         <w:spacing w:before="125" w:beforeAutospacing="0" w:after="125" w:afterAutospacing="0"/>
         <w:ind w:left="360"/>
         <w:rPr>
-          <w:rFonts w:ascii="Tahoma" w:hAnsi="Tahoma" w:cs="Tahoma" w:hint="eastAsia"/>
+          <w:rFonts w:ascii="Tahoma" w:hAnsi="Tahoma" w:cs="Tahoma"/>
           <w:color w:val="393939"/>
           <w:sz w:val="18"/>
           <w:szCs w:val="18"/>
@@ -1473,7 +1439,7 @@
         <w:spacing w:before="125" w:beforeAutospacing="0" w:after="125" w:afterAutospacing="0"/>
         <w:ind w:left="360"/>
         <w:rPr>
-          <w:rFonts w:ascii="Tahoma" w:hAnsi="Tahoma" w:cs="Tahoma" w:hint="eastAsia"/>
+          <w:rFonts w:ascii="Tahoma" w:hAnsi="Tahoma" w:cs="Tahoma"/>
           <w:color w:val="393939"/>
           <w:sz w:val="18"/>
           <w:szCs w:val="18"/>
@@ -1505,7 +1471,7 @@
                     </pic:cNvPicPr>
                   </pic:nvPicPr>
                   <pic:blipFill>
-                    <a:blip r:embed="rId7"/>
+                    <a:blip r:embed="rId9"/>
                     <a:srcRect/>
                     <a:stretch>
                       <a:fillRect/>
@@ -1556,13 +1522,7 @@
         <w:t>这里我不是用单一逐条的注入，而是通过约定查找反射后的统一注入，我还写了一个扩展注册，用于支持统一注册其它还需要的实例。</w:t>
       </w:r>
     </w:p>
-    <w:p>
-      <w:pPr>
-        <w:rPr>
-          <w:rFonts w:hint="eastAsia"/>
-        </w:rPr>
-      </w:pPr>
-    </w:p>
+    <w:p/>
     <w:p>
       <w:pPr>
         <w:pStyle w:val="a4"/>
@@ -1571,9 +1531,6 @@
           <w:numId w:val="1"/>
         </w:numPr>
         <w:ind w:firstLineChars="0"/>
-        <w:rPr>
-          <w:rFonts w:hint="eastAsia"/>
-        </w:rPr>
       </w:pPr>
       <w:r>
         <w:rPr>
@@ -1590,9 +1547,6 @@
           <w:numId w:val="2"/>
         </w:numPr>
         <w:ind w:firstLineChars="0"/>
-        <w:rPr>
-          <w:rFonts w:hint="eastAsia"/>
-        </w:rPr>
       </w:pPr>
       <w:r>
         <w:rPr>
@@ -1605,9 +1559,6 @@
       <w:pPr>
         <w:pStyle w:val="a4"/>
         <w:ind w:left="360" w:firstLineChars="0" w:firstLine="0"/>
-        <w:rPr>
-          <w:rFonts w:hint="eastAsia"/>
-        </w:rPr>
       </w:pPr>
       <w:r>
         <w:rPr>
@@ -1632,7 +1583,7 @@
                     </pic:cNvPicPr>
                   </pic:nvPicPr>
                   <pic:blipFill>
-                    <a:blip r:embed="rId8"/>
+                    <a:blip r:embed="rId10"/>
                     <a:srcRect/>
                     <a:stretch>
                       <a:fillRect/>
@@ -1666,7 +1617,7 @@
         <w:pStyle w:val="a4"/>
         <w:ind w:left="360" w:firstLineChars="0" w:firstLine="0"/>
         <w:rPr>
-          <w:rFonts w:ascii="Tahoma" w:hAnsi="Tahoma" w:cs="Tahoma" w:hint="eastAsia"/>
+          <w:rFonts w:ascii="Tahoma" w:hAnsi="Tahoma" w:cs="Tahoma"/>
           <w:color w:val="393939"/>
           <w:sz w:val="18"/>
           <w:szCs w:val="18"/>
@@ -1735,7 +1686,7 @@
         <w:pStyle w:val="a4"/>
         <w:ind w:left="360" w:firstLineChars="0" w:firstLine="0"/>
         <w:rPr>
-          <w:rFonts w:ascii="Tahoma" w:hAnsi="Tahoma" w:cs="Tahoma" w:hint="eastAsia"/>
+          <w:rFonts w:ascii="Tahoma" w:hAnsi="Tahoma" w:cs="Tahoma"/>
           <w:color w:val="393939"/>
           <w:sz w:val="18"/>
           <w:szCs w:val="18"/>
@@ -1768,7 +1719,7 @@
                     </pic:cNvPicPr>
                   </pic:nvPicPr>
                   <pic:blipFill>
-                    <a:blip r:embed="rId9"/>
+                    <a:blip r:embed="rId11"/>
                     <a:srcRect/>
                     <a:stretch>
                       <a:fillRect/>
@@ -1802,7 +1753,7 @@
         <w:pStyle w:val="a4"/>
         <w:ind w:left="360" w:firstLineChars="0" w:firstLine="0"/>
         <w:rPr>
-          <w:rFonts w:ascii="Tahoma" w:hAnsi="Tahoma" w:cs="Tahoma" w:hint="eastAsia"/>
+          <w:rFonts w:ascii="Tahoma" w:hAnsi="Tahoma" w:cs="Tahoma"/>
           <w:color w:val="393939"/>
           <w:sz w:val="18"/>
           <w:szCs w:val="18"/>
@@ -1931,7 +1882,7 @@
         <w:pStyle w:val="a4"/>
         <w:ind w:left="360" w:firstLineChars="0" w:firstLine="0"/>
         <w:rPr>
-          <w:rFonts w:ascii="Tahoma" w:hAnsi="Tahoma" w:cs="Tahoma" w:hint="eastAsia"/>
+          <w:rFonts w:ascii="Tahoma" w:hAnsi="Tahoma" w:cs="Tahoma"/>
           <w:color w:val="393939"/>
           <w:sz w:val="18"/>
           <w:szCs w:val="18"/>
@@ -1963,7 +1914,7 @@
                     </pic:cNvPicPr>
                   </pic:nvPicPr>
                   <pic:blipFill>
-                    <a:blip r:embed="rId10"/>
+                    <a:blip r:embed="rId12"/>
                     <a:srcRect/>
                     <a:stretch>
                       <a:fillRect/>
@@ -1997,7 +1948,7 @@
         <w:pStyle w:val="a4"/>
         <w:ind w:left="360" w:firstLineChars="0" w:firstLine="0"/>
         <w:rPr>
-          <w:rFonts w:ascii="Tahoma" w:hAnsi="Tahoma" w:cs="Tahoma" w:hint="eastAsia"/>
+          <w:rFonts w:ascii="Tahoma" w:hAnsi="Tahoma" w:cs="Tahoma"/>
           <w:color w:val="393939"/>
           <w:sz w:val="18"/>
           <w:szCs w:val="18"/>
@@ -2027,7 +1978,7 @@
         <w:pStyle w:val="a4"/>
         <w:ind w:left="360" w:firstLineChars="0" w:firstLine="0"/>
         <w:rPr>
-          <w:rFonts w:ascii="Tahoma" w:hAnsi="Tahoma" w:cs="Tahoma" w:hint="eastAsia"/>
+          <w:rFonts w:ascii="Tahoma" w:hAnsi="Tahoma" w:cs="Tahoma"/>
           <w:color w:val="393939"/>
           <w:sz w:val="18"/>
           <w:szCs w:val="18"/>
@@ -2043,7 +1994,7 @@
         </w:numPr>
         <w:ind w:firstLineChars="0"/>
         <w:rPr>
-          <w:rFonts w:ascii="Tahoma" w:hAnsi="Tahoma" w:cs="Tahoma" w:hint="eastAsia"/>
+          <w:rFonts w:ascii="Tahoma" w:hAnsi="Tahoma" w:cs="Tahoma"/>
           <w:color w:val="393939"/>
           <w:sz w:val="18"/>
           <w:szCs w:val="18"/>
@@ -2064,7 +2015,7 @@
         <w:pStyle w:val="a4"/>
         <w:ind w:left="720" w:firstLineChars="0" w:firstLine="0"/>
         <w:rPr>
-          <w:rFonts w:ascii="Tahoma" w:hAnsi="Tahoma" w:cs="Tahoma" w:hint="eastAsia"/>
+          <w:rFonts w:ascii="Tahoma" w:hAnsi="Tahoma" w:cs="Tahoma"/>
           <w:color w:val="393939"/>
           <w:sz w:val="18"/>
           <w:szCs w:val="18"/>
@@ -2097,7 +2048,7 @@
                     </pic:cNvPicPr>
                   </pic:nvPicPr>
                   <pic:blipFill>
-                    <a:blip r:embed="rId11"/>
+                    <a:blip r:embed="rId13"/>
                     <a:srcRect/>
                     <a:stretch>
                       <a:fillRect/>
@@ -2131,7 +2082,7 @@
         <w:pStyle w:val="a4"/>
         <w:ind w:left="720" w:firstLineChars="0" w:firstLine="0"/>
         <w:rPr>
-          <w:rFonts w:ascii="Tahoma" w:hAnsi="Tahoma" w:cs="Tahoma" w:hint="eastAsia"/>
+          <w:rFonts w:ascii="Tahoma" w:hAnsi="Tahoma" w:cs="Tahoma"/>
           <w:color w:val="393939"/>
           <w:sz w:val="18"/>
           <w:szCs w:val="18"/>
@@ -2161,15 +2112,16 @@
         <w:pStyle w:val="a4"/>
         <w:ind w:left="720" w:firstLineChars="0" w:firstLine="0"/>
         <w:rPr>
-          <w:rFonts w:ascii="Tahoma" w:hAnsi="Tahoma" w:cs="Tahoma" w:hint="eastAsia"/>
-          <w:color w:val="393939"/>
-          <w:sz w:val="18"/>
-          <w:szCs w:val="18"/>
-        </w:rPr>
-      </w:pPr>
-      <w:r>
-        <w:rPr>
-          <w:rFonts w:ascii="Tahoma" w:hAnsi="Tahoma" w:cs="Tahoma"/>
+          <w:rFonts w:ascii="Tahoma" w:hAnsi="Tahoma" w:cs="Tahoma"/>
+          <w:color w:val="393939"/>
+          <w:sz w:val="18"/>
+          <w:szCs w:val="18"/>
+        </w:rPr>
+      </w:pPr>
+      <w:r>
+        <w:rPr>
+          <w:rFonts w:ascii="Tahoma" w:hAnsi="Tahoma" w:cs="Tahoma"/>
+          <w:noProof/>
           <w:color w:val="393939"/>
           <w:sz w:val="18"/>
           <w:szCs w:val="18"/>
@@ -2192,7 +2144,7 @@
                     </pic:cNvPicPr>
                   </pic:nvPicPr>
                   <pic:blipFill>
-                    <a:blip r:embed="rId8"/>
+                    <a:blip r:embed="rId10"/>
                     <a:srcRect/>
                     <a:stretch>
                       <a:fillRect/>
@@ -2226,7 +2178,7 @@
         <w:pStyle w:val="a4"/>
         <w:ind w:left="720" w:firstLineChars="0" w:firstLine="0"/>
         <w:rPr>
-          <w:rFonts w:ascii="Tahoma" w:hAnsi="Tahoma" w:cs="Tahoma" w:hint="eastAsia"/>
+          <w:rFonts w:ascii="Tahoma" w:hAnsi="Tahoma" w:cs="Tahoma"/>
           <w:color w:val="393939"/>
           <w:sz w:val="18"/>
           <w:szCs w:val="18"/>
@@ -2265,7 +2217,7 @@
         <w:pStyle w:val="a4"/>
         <w:ind w:left="720" w:firstLineChars="0" w:firstLine="0"/>
         <w:rPr>
-          <w:rFonts w:ascii="Tahoma" w:hAnsi="Tahoma" w:cs="Tahoma" w:hint="eastAsia"/>
+          <w:rFonts w:ascii="Tahoma" w:hAnsi="Tahoma" w:cs="Tahoma"/>
           <w:color w:val="FF0000"/>
           <w:sz w:val="18"/>
           <w:szCs w:val="18"/>
@@ -2281,7 +2233,7 @@
         </w:numPr>
         <w:ind w:firstLineChars="0"/>
         <w:rPr>
-          <w:rFonts w:ascii="Tahoma" w:hAnsi="Tahoma" w:cs="Tahoma" w:hint="eastAsia"/>
+          <w:rFonts w:ascii="Tahoma" w:hAnsi="Tahoma" w:cs="Tahoma"/>
           <w:color w:val="393939"/>
           <w:sz w:val="18"/>
           <w:szCs w:val="18"/>
@@ -2302,7 +2254,7 @@
         <w:pStyle w:val="a4"/>
         <w:ind w:left="720" w:firstLineChars="0" w:firstLine="0"/>
         <w:rPr>
-          <w:rFonts w:ascii="Tahoma" w:hAnsi="Tahoma" w:cs="Tahoma" w:hint="eastAsia"/>
+          <w:rFonts w:ascii="Tahoma" w:hAnsi="Tahoma" w:cs="Tahoma"/>
           <w:color w:val="393939"/>
           <w:sz w:val="18"/>
           <w:szCs w:val="18"/>
@@ -2366,7 +2318,7 @@
     <w:p>
       <w:pPr>
         <w:rPr>
-          <w:rFonts w:ascii="Tahoma" w:hAnsi="Tahoma" w:cs="Tahoma" w:hint="eastAsia"/>
+          <w:rFonts w:ascii="Tahoma" w:hAnsi="Tahoma" w:cs="Tahoma"/>
           <w:color w:val="FF0000"/>
           <w:sz w:val="18"/>
           <w:szCs w:val="18"/>
@@ -2376,7 +2328,7 @@
     <w:p>
       <w:pPr>
         <w:rPr>
-          <w:rFonts w:ascii="Tahoma" w:hAnsi="Tahoma" w:cs="Tahoma" w:hint="eastAsia"/>
+          <w:rFonts w:ascii="Tahoma" w:hAnsi="Tahoma" w:cs="Tahoma"/>
           <w:color w:val="FF0000"/>
           <w:sz w:val="18"/>
           <w:szCs w:val="18"/>
@@ -2396,7 +2348,7 @@
     <w:p>
       <w:pPr>
         <w:rPr>
-          <w:rFonts w:ascii="Tahoma" w:hAnsi="Tahoma" w:cs="Tahoma" w:hint="eastAsia"/>
+          <w:rFonts w:ascii="Tahoma" w:hAnsi="Tahoma" w:cs="Tahoma"/>
           <w:color w:val="FF0000"/>
           <w:sz w:val="18"/>
           <w:szCs w:val="18"/>
@@ -2466,6 +2418,16 @@
         </w:rPr>
         <w:t>875755898</w:t>
       </w:r>
+    </w:p>
+    <w:p>
+      <w:pPr>
+        <w:rPr>
+          <w:rFonts w:ascii="Tahoma" w:hAnsi="Tahoma" w:cs="Tahoma"/>
+          <w:color w:val="FF0000"/>
+          <w:sz w:val="18"/>
+          <w:szCs w:val="18"/>
+        </w:rPr>
+      </w:pPr>
     </w:p>
     <w:sectPr>
       <w:pgSz w:w="11906" w:h="16838"/>
@@ -2475,6 +2437,44 @@
     </w:sectPr>
   </w:body>
 </w:document>
+</file>
+
+<file path=word/endnotes.xml><?xml version="1.0" encoding="utf-8"?>
+<w:endnotes xmlns:ve="http://schemas.openxmlformats.org/markup-compatibility/2006" xmlns:o="urn:schemas-microsoft-com:office:office" xmlns:r="http://schemas.openxmlformats.org/officeDocument/2006/relationships" xmlns:m="http://schemas.openxmlformats.org/officeDocument/2006/math" xmlns:v="urn:schemas-microsoft-com:vml" xmlns:wp="http://schemas.openxmlformats.org/drawingml/2006/wordprocessingDrawing" xmlns:w10="urn:schemas-microsoft-com:office:word" xmlns:w="http://schemas.openxmlformats.org/wordprocessingml/2006/main" xmlns:wne="http://schemas.microsoft.com/office/word/2006/wordml">
+  <w:endnote w:type="separator" w:id="0">
+    <w:p>
+      <w:r>
+        <w:separator/>
+      </w:r>
+    </w:p>
+  </w:endnote>
+  <w:endnote w:type="continuationSeparator" w:id="1">
+    <w:p>
+      <w:r>
+        <w:continuationSeparator/>
+      </w:r>
+    </w:p>
+  </w:endnote>
+</w:endnotes>
+</file>
+
+<file path=word/footnotes.xml><?xml version="1.0" encoding="utf-8"?>
+<w:footnotes xmlns:ve="http://schemas.openxmlformats.org/markup-compatibility/2006" xmlns:o="urn:schemas-microsoft-com:office:office" xmlns:r="http://schemas.openxmlformats.org/officeDocument/2006/relationships" xmlns:m="http://schemas.openxmlformats.org/officeDocument/2006/math" xmlns:v="urn:schemas-microsoft-com:vml" xmlns:wp="http://schemas.openxmlformats.org/drawingml/2006/wordprocessingDrawing" xmlns:w10="urn:schemas-microsoft-com:office:word" xmlns:w="http://schemas.openxmlformats.org/wordprocessingml/2006/main" xmlns:wne="http://schemas.microsoft.com/office/word/2006/wordml">
+  <w:footnote w:type="separator" w:id="0">
+    <w:p>
+      <w:r>
+        <w:separator/>
+      </w:r>
+    </w:p>
+  </w:footnote>
+  <w:footnote w:type="continuationSeparator" w:id="1">
+    <w:p>
+      <w:r>
+        <w:continuationSeparator/>
+      </w:r>
+    </w:p>
+  </w:footnote>
+</w:footnotes>
 </file>
 
 <file path=word/numbering.xml><?xml version="1.0" encoding="utf-8"?>
@@ -2958,6 +2958,75 @@
       <w:szCs w:val="18"/>
     </w:rPr>
   </w:style>
+  <w:style w:type="paragraph" w:styleId="a8">
+    <w:name w:val="header"/>
+    <w:basedOn w:val="a"/>
+    <w:link w:val="Char1"/>
+    <w:uiPriority w:val="99"/>
+    <w:semiHidden/>
+    <w:unhideWhenUsed/>
+    <w:rsid w:val="002C49D3"/>
+    <w:pPr>
+      <w:pBdr>
+        <w:bottom w:val="single" w:sz="6" w:space="1" w:color="auto"/>
+      </w:pBdr>
+      <w:tabs>
+        <w:tab w:val="center" w:pos="4153"/>
+        <w:tab w:val="right" w:pos="8306"/>
+      </w:tabs>
+      <w:snapToGrid w:val="0"/>
+      <w:jc w:val="center"/>
+    </w:pPr>
+    <w:rPr>
+      <w:sz w:val="18"/>
+      <w:szCs w:val="18"/>
+    </w:rPr>
+  </w:style>
+  <w:style w:type="character" w:customStyle="1" w:styleId="Char1">
+    <w:name w:val="页眉 Char"/>
+    <w:basedOn w:val="a0"/>
+    <w:link w:val="a8"/>
+    <w:uiPriority w:val="99"/>
+    <w:semiHidden/>
+    <w:rsid w:val="002C49D3"/>
+    <w:rPr>
+      <w:sz w:val="18"/>
+      <w:szCs w:val="18"/>
+    </w:rPr>
+  </w:style>
+  <w:style w:type="paragraph" w:styleId="a9">
+    <w:name w:val="footer"/>
+    <w:basedOn w:val="a"/>
+    <w:link w:val="Char2"/>
+    <w:uiPriority w:val="99"/>
+    <w:semiHidden/>
+    <w:unhideWhenUsed/>
+    <w:rsid w:val="002C49D3"/>
+    <w:pPr>
+      <w:tabs>
+        <w:tab w:val="center" w:pos="4153"/>
+        <w:tab w:val="right" w:pos="8306"/>
+      </w:tabs>
+      <w:snapToGrid w:val="0"/>
+      <w:jc w:val="left"/>
+    </w:pPr>
+    <w:rPr>
+      <w:sz w:val="18"/>
+      <w:szCs w:val="18"/>
+    </w:rPr>
+  </w:style>
+  <w:style w:type="character" w:customStyle="1" w:styleId="Char2">
+    <w:name w:val="页脚 Char"/>
+    <w:basedOn w:val="a0"/>
+    <w:link w:val="a9"/>
+    <w:uiPriority w:val="99"/>
+    <w:semiHidden/>
+    <w:rsid w:val="002C49D3"/>
+    <w:rPr>
+      <w:sz w:val="18"/>
+      <w:szCs w:val="18"/>
+    </w:rPr>
+  </w:style>
 </w:styles>
 </file>
 

</xml_diff>